<commit_message>
Chapter 3 is added
</commit_message>
<xml_diff>
--- a/cock.docx
+++ b/cock.docx
@@ -77,6 +77,33 @@
       <w:proofErr w:type="spellEnd"/>
       <w:r>
         <w:t>.</w:t>
+      </w:r>
+    </w:p>
+    <w:p>
+      <w:pPr>
+        <w:spacing w:after="0"/>
+        <w:ind w:firstLine="709"/>
+        <w:jc w:val="both"/>
+      </w:pPr>
+    </w:p>
+    <w:p>
+      <w:pPr>
+        <w:spacing w:after="0"/>
+        <w:ind w:firstLine="709"/>
+        <w:jc w:val="both"/>
+      </w:pPr>
+      <w:r>
+        <w:t>## Глава 3: Вход в систему</w:t>
+      </w:r>
+    </w:p>
+    <w:p>
+      <w:pPr>
+        <w:spacing w:after="0"/>
+        <w:ind w:firstLine="709"/>
+        <w:jc w:val="both"/>
+      </w:pPr>
+      <w:r>
+        <w:t>Раздел по новой функциональности входа в систему.</w:t>
       </w:r>
     </w:p>
     <w:p>

</xml_diff>